<commit_message>
so sang chu dang float
</commit_message>
<xml_diff>
--- a/merge_field/BM_DEMO_v1_test_bullet.docx
+++ b/merge_field/BM_DEMO_v1_test_bullet.docx
@@ -212,20 +212,20 @@
               <w:gridCol w:w="350"/>
               <w:gridCol w:w="345"/>
               <w:gridCol w:w="344"/>
-              <w:gridCol w:w="355"/>
+              <w:gridCol w:w="357"/>
               <w:gridCol w:w="344"/>
-              <w:gridCol w:w="347"/>
-              <w:gridCol w:w="346"/>
+              <w:gridCol w:w="345"/>
+              <w:gridCol w:w="348"/>
               <w:gridCol w:w="340"/>
               <w:gridCol w:w="347"/>
               <w:gridCol w:w="354"/>
+              <w:gridCol w:w="339"/>
+              <w:gridCol w:w="351"/>
               <w:gridCol w:w="341"/>
-              <w:gridCol w:w="350"/>
-              <w:gridCol w:w="340"/>
               <w:gridCol w:w="347"/>
+              <w:gridCol w:w="346"/>
               <w:gridCol w:w="345"/>
-              <w:gridCol w:w="346"/>
-              <w:gridCol w:w="319"/>
+              <w:gridCol w:w="317"/>
             </w:tblGrid>
             <w:tr>
               <w:trPr>
@@ -564,7 +564,7 @@
               </w:tc>
               <w:tc>
                 <w:tcPr>
-                  <w:tcW w:w="355" w:type="dxa"/>
+                  <w:tcW w:w="357" w:type="dxa"/>
                   <w:tcBorders>
                     <w:top w:val="nil"/>
                     <w:bottom w:val="nil"/>
@@ -626,7 +626,7 @@
               </w:tc>
               <w:tc>
                 <w:tcPr>
-                  <w:tcW w:w="347" w:type="dxa"/>
+                  <w:tcW w:w="345" w:type="dxa"/>
                   <w:tcBorders/>
                   <w:vAlign w:val="center"/>
                 </w:tcPr>
@@ -655,7 +655,7 @@
               </w:tc>
               <w:tc>
                 <w:tcPr>
-                  <w:tcW w:w="346" w:type="dxa"/>
+                  <w:tcW w:w="348" w:type="dxa"/>
                   <w:tcBorders/>
                   <w:vAlign w:val="center"/>
                 </w:tcPr>
@@ -775,7 +775,7 @@
               </w:tc>
               <w:tc>
                 <w:tcPr>
-                  <w:tcW w:w="341" w:type="dxa"/>
+                  <w:tcW w:w="339" w:type="dxa"/>
                   <w:tcBorders/>
                   <w:vAlign w:val="center"/>
                 </w:tcPr>
@@ -804,7 +804,7 @@
               </w:tc>
               <w:tc>
                 <w:tcPr>
-                  <w:tcW w:w="350" w:type="dxa"/>
+                  <w:tcW w:w="351" w:type="dxa"/>
                   <w:tcBorders/>
                   <w:vAlign w:val="center"/>
                 </w:tcPr>
@@ -833,7 +833,7 @@
               </w:tc>
               <w:tc>
                 <w:tcPr>
-                  <w:tcW w:w="340" w:type="dxa"/>
+                  <w:tcW w:w="341" w:type="dxa"/>
                   <w:tcBorders/>
                   <w:vAlign w:val="center"/>
                 </w:tcPr>
@@ -891,6 +891,35 @@
               </w:tc>
               <w:tc>
                 <w:tcPr>
+                  <w:tcW w:w="346" w:type="dxa"/>
+                  <w:tcBorders/>
+                  <w:vAlign w:val="center"/>
+                </w:tcPr>
+                <w:p>
+                  <w:pPr>
+                    <w:pStyle w:val="05number1"/>
+                    <w:numPr>
+                      <w:ilvl w:val="0"/>
+                      <w:numId w:val="0"/>
+                    </w:numPr>
+                    <w:spacing w:before="0" w:after="60"/>
+                    <w:ind w:left="0" w:hanging="0"/>
+                    <w:jc w:val="center"/>
+                    <w:rPr>
+                      <w:sz w:val="22"/>
+                      <w:szCs w:val="22"/>
+                    </w:rPr>
+                  </w:pPr>
+                  <w:r>
+                    <w:rPr>
+                      <w:sz w:val="22"/>
+                      <w:szCs w:val="22"/>
+                    </w:rPr>
+                  </w:r>
+                </w:p>
+              </w:tc>
+              <w:tc>
+                <w:tcPr>
                   <w:tcW w:w="345" w:type="dxa"/>
                   <w:tcBorders/>
                   <w:vAlign w:val="center"/>
@@ -920,36 +949,7 @@
               </w:tc>
               <w:tc>
                 <w:tcPr>
-                  <w:tcW w:w="346" w:type="dxa"/>
-                  <w:tcBorders/>
-                  <w:vAlign w:val="center"/>
-                </w:tcPr>
-                <w:p>
-                  <w:pPr>
-                    <w:pStyle w:val="05number1"/>
-                    <w:numPr>
-                      <w:ilvl w:val="0"/>
-                      <w:numId w:val="0"/>
-                    </w:numPr>
-                    <w:spacing w:before="0" w:after="60"/>
-                    <w:ind w:left="0" w:hanging="0"/>
-                    <w:jc w:val="center"/>
-                    <w:rPr>
-                      <w:sz w:val="22"/>
-                      <w:szCs w:val="22"/>
-                    </w:rPr>
-                  </w:pPr>
-                  <w:r>
-                    <w:rPr>
-                      <w:sz w:val="22"/>
-                      <w:szCs w:val="22"/>
-                    </w:rPr>
-                  </w:r>
-                </w:p>
-              </w:tc>
-              <w:tc>
-                <w:tcPr>
-                  <w:tcW w:w="319" w:type="dxa"/>
+                  <w:tcW w:w="317" w:type="dxa"/>
                   <w:tcBorders/>
                   <w:vAlign w:val="center"/>
                 </w:tcPr>
@@ -1220,7 +1220,7 @@
           <w:color w:val="FF0000"/>
           <w:sz w:val="20"/>
         </w:rPr>
-        <w:t>«ho2»</w:t>
+        <w:t>«ho2»«hoooooooo»</w:t>
       </w:r>
     </w:p>
     <w:p>
@@ -1242,12 +1242,30 @@
       </w:pPr>
       <w:r>
         <w:rPr>
+          <w:b w:val="false"/>
+          <w:bCs w:val="false"/>
+          <w:color w:val="000000"/>
+          <w:sz w:val="20"/>
+        </w:rPr>
+        <w:t>Họ và tên3</w:t>
+      </w:r>
+      <w:r>
+        <w:rPr>
+          <w:b/>
+          <w:bCs/>
+          <w:color w:val="000000"/>
+          <w:sz w:val="20"/>
+        </w:rPr>
+        <w:t>:</w:t>
+      </w:r>
+      <w:r>
+        <w:rPr>
           <w:b/>
           <w:bCs/>
           <w:color w:val="FF0000"/>
           <w:sz w:val="20"/>
         </w:rPr>
-        <w:t>Họ và tên3: «ho3»«</w:t>
+        <w:t xml:space="preserve"> «ho3»«</w:t>
       </w:r>
       <w:bookmarkStart w:id="0" w:name="__DdeLink__758_2955823569"/>
       <w:r>
@@ -1289,12 +1307,30 @@
       </w:pPr>
       <w:r>
         <w:rPr>
+          <w:b w:val="false"/>
+          <w:bCs w:val="false"/>
+          <w:color w:val="000000"/>
+          <w:sz w:val="20"/>
+        </w:rPr>
+        <w:t>Họ và tên23:</w:t>
+      </w:r>
+      <w:r>
+        <w:rPr>
           <w:b/>
           <w:bCs/>
           <w:color w:val="FF0000"/>
           <w:sz w:val="20"/>
         </w:rPr>
-        <w:t xml:space="preserve">Họ và tên23: «ho23»Họ và tên2: </w:t>
+        <w:t xml:space="preserve"> «ho23»</w:t>
+      </w:r>
+      <w:r>
+        <w:rPr>
+          <w:b w:val="false"/>
+          <w:bCs w:val="false"/>
+          <w:color w:val="000000"/>
+          <w:sz w:val="20"/>
+        </w:rPr>
+        <w:t xml:space="preserve">Họ và tên2: </w:t>
       </w:r>
     </w:p>
     <w:p>
@@ -1530,6 +1566,92 @@
           </w:p>
         </w:tc>
       </w:tr>
+      <w:tr>
+        <w:trPr>
+          <w:trHeight w:val="694" w:hRule="atLeast"/>
+        </w:trPr>
+        <w:tc>
+          <w:tcPr>
+            <w:tcW w:w="10457" w:type="dxa"/>
+            <w:tcBorders>
+              <w:top w:val="nil"/>
+            </w:tcBorders>
+          </w:tcPr>
+          <w:p>
+            <w:pPr>
+              <w:pStyle w:val="ListParagraph"/>
+              <w:numPr>
+                <w:ilvl w:val="0"/>
+                <w:numId w:val="1"/>
+              </w:numPr>
+              <w:spacing w:lineRule="auto" w:line="276" w:before="0" w:after="0"/>
+              <w:contextualSpacing/>
+              <w:rPr>
+                <w:b/>
+                <w:b/>
+                <w:bCs/>
+                <w:color w:val="FF0000"/>
+                <w:sz w:val="20"/>
+                <w:lang w:val="vi-VN"/>
+              </w:rPr>
+            </w:pPr>
+            <w:r>
+              <w:rPr>
+                <w:rFonts w:eastAsia="Times New Roman" w:cs="Times New Roman"/>
+                <w:b/>
+                <w:bCs/>
+                <w:color w:val="FF0000"/>
+                <w:sz w:val="20"/>
+                <w:szCs w:val="20"/>
+                <w:lang w:val="vi-VN"/>
+              </w:rPr>
+              <w:t>«</w:t>
+            </w:r>
+            <w:bookmarkStart w:id="10" w:name="__DdeLink__16675_11149668122"/>
+            <w:bookmarkStart w:id="11" w:name="__DdeLink__792_415057932412"/>
+            <w:bookmarkStart w:id="12" w:name="__DdeLink__2469_2955823569212"/>
+            <w:r>
+              <w:rPr>
+                <w:rFonts w:eastAsia="Times New Roman" w:cs="Times New Roman"/>
+                <w:b/>
+                <w:bCs/>
+                <w:color w:val="FF0000"/>
+                <w:sz w:val="20"/>
+                <w:szCs w:val="20"/>
+                <w:lang w:val="vi-VN"/>
+              </w:rPr>
+              <w:t>nhom.a</w:t>
+            </w:r>
+            <w:bookmarkEnd w:id="12"/>
+            <w:r>
+              <w:rPr>
+                <w:rFonts w:eastAsia="Times New Roman" w:cs="Times New Roman"/>
+                <w:b/>
+                <w:bCs/>
+                <w:color w:val="FF0000"/>
+                <w:sz w:val="20"/>
+                <w:szCs w:val="20"/>
+                <w:lang w:val="vi-VN"/>
+              </w:rPr>
+              <w:t>444224</w:t>
+            </w:r>
+            <w:bookmarkEnd w:id="10"/>
+            <w:bookmarkEnd w:id="11"/>
+            <w:r>
+              <w:rPr>
+                <w:rFonts w:eastAsia="Times New Roman" w:cs="Times New Roman"/>
+                <w:b/>
+                <w:bCs/>
+                <w:color w:val="FF0000"/>
+                <w:sz w:val="20"/>
+                <w:szCs w:val="20"/>
+                <w:lang w:val="vi-VN"/>
+              </w:rPr>
+              <w:t>f»</w:t>
+            </w:r>
+          </w:p>
+        </w:tc>
+      </w:tr>
     </w:tbl>
     <w:p>
       <w:pPr>
@@ -1585,7 +1707,7 @@
                 <w:sz w:val="20"/>
               </w:rPr>
             </w:pPr>
-            <w:bookmarkStart w:id="10" w:name="__DdeLink__350_2372742296"/>
+            <w:bookmarkStart w:id="13" w:name="__DdeLink__350_2372742296"/>
             <w:r>
               <w:rPr>
                 <w:b/>
@@ -1595,7 +1717,7 @@
               </w:rPr>
               <w:t>1312312312434fgfgfg</w:t>
             </w:r>
-            <w:bookmarkEnd w:id="10"/>
+            <w:bookmarkEnd w:id="13"/>
           </w:p>
         </w:tc>
         <w:tc>
@@ -1710,8 +1832,8 @@
               </w:rPr>
               <w:t>«</w:t>
             </w:r>
-            <w:bookmarkStart w:id="11" w:name="__DdeLink__1431_2175788809"/>
-            <w:bookmarkStart w:id="12" w:name="__DdeLink__2469_2955823569"/>
+            <w:bookmarkStart w:id="14" w:name="__DdeLink__1431_2175788809"/>
+            <w:bookmarkStart w:id="15" w:name="__DdeLink__2469_2955823569"/>
             <w:r>
               <w:rPr>
                 <w:rFonts w:eastAsia="Times New Roman" w:cs="Times New Roman"/>
@@ -1723,8 +1845,8 @@
               </w:rPr>
               <w:t>nhom.a333</w:t>
             </w:r>
-            <w:bookmarkEnd w:id="11"/>
-            <w:bookmarkEnd w:id="12"/>
+            <w:bookmarkEnd w:id="14"/>
+            <w:bookmarkEnd w:id="15"/>
             <w:r>
               <w:rPr>
                 <w:rFonts w:eastAsia="Times New Roman" w:cs="Times New Roman"/>
@@ -1748,8 +1870,8 @@
               </w:rPr>
               <w:t>«</w:t>
             </w:r>
-            <w:bookmarkStart w:id="13" w:name="__DdeLink__1431_21757888091"/>
-            <w:bookmarkStart w:id="14" w:name="__DdeLink__2469_29558235693"/>
+            <w:bookmarkStart w:id="16" w:name="__DdeLink__1431_21757888091"/>
+            <w:bookmarkStart w:id="17" w:name="__DdeLink__2469_29558235693"/>
             <w:r>
               <w:rPr>
                 <w:rFonts w:eastAsia="Times New Roman" w:cs="Times New Roman"/>
@@ -1762,8 +1884,8 @@
               </w:rPr>
               <w:t>nhom.b33</w:t>
             </w:r>
-            <w:bookmarkEnd w:id="13"/>
-            <w:bookmarkEnd w:id="14"/>
+            <w:bookmarkEnd w:id="16"/>
+            <w:bookmarkEnd w:id="17"/>
             <w:r>
               <w:rPr>
                 <w:rFonts w:eastAsia="Times New Roman" w:cs="Times New Roman"/>
@@ -1807,8 +1929,8 @@
               </w:rPr>
               <w:t>«</w:t>
             </w:r>
-            <w:bookmarkStart w:id="15" w:name="__DdeLink__1431_21757888093"/>
-            <w:bookmarkStart w:id="16" w:name="__DdeLink__2469_29558235695"/>
+            <w:bookmarkStart w:id="18" w:name="__DdeLink__1431_21757888093"/>
+            <w:bookmarkStart w:id="19" w:name="__DdeLink__2469_29558235695"/>
             <w:r>
               <w:rPr>
                 <w:rFonts w:eastAsia="Times New Roman" w:cs="Times New Roman"/>
@@ -1821,8 +1943,8 @@
               </w:rPr>
               <w:t>nhom.a333</w:t>
             </w:r>
-            <w:bookmarkEnd w:id="15"/>
-            <w:bookmarkEnd w:id="16"/>
+            <w:bookmarkEnd w:id="18"/>
+            <w:bookmarkEnd w:id="19"/>
             <w:r>
               <w:rPr>
                 <w:rFonts w:eastAsia="Times New Roman" w:cs="Times New Roman"/>
@@ -1835,8 +1957,8 @@
               </w:rPr>
               <w:t>»«</w:t>
             </w:r>
-            <w:bookmarkStart w:id="17" w:name="__DdeLink__1431_217578880912"/>
-            <w:bookmarkStart w:id="18" w:name="__DdeLink__2469_295582356932"/>
+            <w:bookmarkStart w:id="20" w:name="__DdeLink__1431_217578880912"/>
+            <w:bookmarkStart w:id="21" w:name="__DdeLink__2469_295582356932"/>
             <w:r>
               <w:rPr>
                 <w:rFonts w:eastAsia="Times New Roman" w:cs="Times New Roman"/>
@@ -1849,8 +1971,8 @@
               </w:rPr>
               <w:t>nhom.b33</w:t>
             </w:r>
-            <w:bookmarkEnd w:id="17"/>
-            <w:bookmarkEnd w:id="18"/>
+            <w:bookmarkEnd w:id="20"/>
+            <w:bookmarkEnd w:id="21"/>
             <w:r>
               <w:rPr>
                 <w:rFonts w:eastAsia="Times New Roman" w:cs="Times New Roman"/>
@@ -1894,8 +2016,8 @@
               </w:rPr>
               <w:t>«</w:t>
             </w:r>
-            <w:bookmarkStart w:id="19" w:name="__DdeLink__2469_29558235696"/>
-            <w:bookmarkStart w:id="20" w:name="__DdeLink__1431_21757888094"/>
+            <w:bookmarkStart w:id="22" w:name="__DdeLink__2469_29558235696"/>
+            <w:bookmarkStart w:id="23" w:name="__DdeLink__1431_21757888094"/>
             <w:r>
               <w:rPr>
                 <w:rFonts w:eastAsia="Times New Roman" w:cs="Times New Roman"/>
@@ -1908,8 +2030,8 @@
               </w:rPr>
               <w:t>nhom.a333</w:t>
             </w:r>
-            <w:bookmarkEnd w:id="19"/>
-            <w:bookmarkEnd w:id="20"/>
+            <w:bookmarkEnd w:id="22"/>
+            <w:bookmarkEnd w:id="23"/>
             <w:r>
               <w:rPr>
                 <w:rFonts w:eastAsia="Times New Roman" w:cs="Times New Roman"/>
@@ -1922,8 +2044,8 @@
               </w:rPr>
               <w:t>»«</w:t>
             </w:r>
-            <w:bookmarkStart w:id="21" w:name="__DdeLink__1431_217578880913"/>
-            <w:bookmarkStart w:id="22" w:name="__DdeLink__2469_295582356933"/>
+            <w:bookmarkStart w:id="24" w:name="__DdeLink__1431_217578880913"/>
+            <w:bookmarkStart w:id="25" w:name="__DdeLink__2469_295582356933"/>
             <w:r>
               <w:rPr>
                 <w:rFonts w:eastAsia="Times New Roman" w:cs="Times New Roman"/>
@@ -1936,8 +2058,8 @@
               </w:rPr>
               <w:t>nhom.b33</w:t>
             </w:r>
-            <w:bookmarkEnd w:id="21"/>
-            <w:bookmarkEnd w:id="22"/>
+            <w:bookmarkEnd w:id="24"/>
+            <w:bookmarkEnd w:id="25"/>
             <w:r>
               <w:rPr>
                 <w:rFonts w:eastAsia="Times New Roman" w:cs="Times New Roman"/>
@@ -1949,37 +2071,6 @@
                 <w:lang w:val="vi-VN"/>
               </w:rPr>
               <w:t>3»</w:t>
-            </w:r>
-          </w:p>
-          <w:p>
-            <w:pPr>
-              <w:pStyle w:val="ListParagraph"/>
-              <w:numPr>
-                <w:ilvl w:val="0"/>
-                <w:numId w:val="7"/>
-              </w:numPr>
-              <w:spacing w:lineRule="auto" w:line="276" w:before="0" w:after="0"/>
-              <w:contextualSpacing/>
-              <w:rPr>
-                <w:b/>
-                <w:b/>
-                <w:bCs/>
-                <w:color w:val="FF0000"/>
-                <w:sz w:val="20"/>
-                <w:lang w:val="vi-VN"/>
-              </w:rPr>
-            </w:pPr>
-            <w:r>
-              <w:rPr>
-                <w:rFonts w:eastAsia="Times New Roman" w:cs="Times New Roman"/>
-                <w:b/>
-                <w:bCs/>
-                <w:color w:val="FF0000"/>
-                <w:sz w:val="20"/>
-                <w:szCs w:val="20"/>
-                <w:lang w:val="vi-VN"/>
-              </w:rPr>
-              <w:t>ádfdfsadfsadf</w:t>
             </w:r>
           </w:p>
         </w:tc>
@@ -2020,7 +2111,7 @@
               </w:rPr>
               <w:t>«</w:t>
             </w:r>
-            <w:bookmarkStart w:id="23" w:name="__DdeLink__2469_29558235691"/>
+            <w:bookmarkStart w:id="26" w:name="__DdeLink__2469_29558235691"/>
             <w:r>
               <w:rPr>
                 <w:rFonts w:eastAsia="Times New Roman" w:cs="Times New Roman"/>
@@ -2032,7 +2123,7 @@
               </w:rPr>
               <w:t>nhom.a</w:t>
             </w:r>
-            <w:bookmarkEnd w:id="23"/>
+            <w:bookmarkEnd w:id="26"/>
             <w:r>
               <w:rPr>
                 <w:rFonts w:eastAsia="Times New Roman" w:cs="Times New Roman"/>
@@ -2056,7 +2147,7 @@
               </w:rPr>
               <w:t>«</w:t>
             </w:r>
-            <w:bookmarkStart w:id="24" w:name="__DdeLink__2469_295582356912"/>
+            <w:bookmarkStart w:id="27" w:name="__DdeLink__2469_295582356912"/>
             <w:r>
               <w:rPr>
                 <w:rFonts w:eastAsia="Times New Roman" w:cs="Times New Roman"/>
@@ -2069,7 +2160,7 @@
               </w:rPr>
               <w:t>nhom.a</w:t>
             </w:r>
-            <w:bookmarkEnd w:id="24"/>
+            <w:bookmarkEnd w:id="27"/>
             <w:r>
               <w:rPr>
                 <w:rFonts w:eastAsia="Times New Roman" w:cs="Times New Roman"/>
@@ -2101,7 +2192,7 @@
                 <w:lang w:val="vi-VN"/>
               </w:rPr>
             </w:pPr>
-            <w:bookmarkStart w:id="25" w:name="__DdeLink__2264_3626339778"/>
+            <w:bookmarkStart w:id="28" w:name="__DdeLink__2264_3626339778"/>
             <w:r>
               <w:rPr>
                 <w:rFonts w:eastAsia="Times New Roman" w:cs="Times New Roman"/>
@@ -2114,7 +2205,7 @@
               </w:rPr>
               <w:t>«</w:t>
             </w:r>
-            <w:bookmarkStart w:id="26" w:name="__DdeLink__2469_295582356913"/>
+            <w:bookmarkStart w:id="29" w:name="__DdeLink__2469_295582356913"/>
             <w:r>
               <w:rPr>
                 <w:rFonts w:eastAsia="Times New Roman" w:cs="Times New Roman"/>
@@ -2127,7 +2218,7 @@
               </w:rPr>
               <w:t>nhom.</w:t>
             </w:r>
-            <w:bookmarkEnd w:id="26"/>
+            <w:bookmarkEnd w:id="29"/>
             <w:r>
               <w:rPr>
                 <w:rFonts w:eastAsia="Times New Roman" w:cs="Times New Roman"/>
@@ -2140,7 +2231,7 @@
               </w:rPr>
               <w:t>c222»</w:t>
             </w:r>
-            <w:bookmarkEnd w:id="25"/>
+            <w:bookmarkEnd w:id="28"/>
           </w:p>
         </w:tc>
         <w:tc>
@@ -2179,8 +2270,8 @@
               </w:rPr>
               <w:t>«</w:t>
             </w:r>
-            <w:bookmarkStart w:id="27" w:name="__DdeLink__420_31265015341"/>
-            <w:bookmarkStart w:id="28" w:name="__DdeLink__2469_2955823569111"/>
+            <w:bookmarkStart w:id="30" w:name="__DdeLink__420_31265015341"/>
+            <w:bookmarkStart w:id="31" w:name="__DdeLink__2469_2955823569111"/>
             <w:r>
               <w:rPr>
                 <w:rFonts w:eastAsia="Times New Roman" w:cs="Times New Roman"/>
@@ -2190,9 +2281,9 @@
                 <w:sz w:val="20"/>
                 <w:szCs w:val="20"/>
               </w:rPr>
-              <w:t>nhom.</w:t>
-            </w:r>
-            <w:bookmarkEnd w:id="28"/>
+              <w:t>n</w:t>
+            </w:r>
+            <w:bookmarkStart w:id="32" w:name="__DdeLink__1840_33770464"/>
             <w:r>
               <w:rPr>
                 <w:rFonts w:eastAsia="Times New Roman" w:cs="Times New Roman"/>
@@ -2202,9 +2293,22 @@
                 <w:sz w:val="20"/>
                 <w:szCs w:val="20"/>
               </w:rPr>
+              <w:t>hom.</w:t>
+            </w:r>
+            <w:bookmarkEnd w:id="31"/>
+            <w:r>
+              <w:rPr>
+                <w:rFonts w:eastAsia="Times New Roman" w:cs="Times New Roman"/>
+                <w:b/>
+                <w:bCs/>
+                <w:color w:val="FF0000"/>
+                <w:sz w:val="20"/>
+                <w:szCs w:val="20"/>
+              </w:rPr>
               <w:t>g</w:t>
             </w:r>
-            <w:bookmarkEnd w:id="27"/>
+            <w:bookmarkEnd w:id="30"/>
+            <w:bookmarkEnd w:id="32"/>
             <w:r>
               <w:rPr>
                 <w:rFonts w:eastAsia="Times New Roman" w:cs="Times New Roman"/>
@@ -2260,12 +2364,13 @@
               </w:rPr>
               <w:t>«</w:t>
             </w:r>
-            <w:bookmarkStart w:id="29" w:name="__DdeLink__1241_3126501534"/>
-            <w:bookmarkStart w:id="30" w:name="__DdeLink__417_3126501534"/>
-            <w:bookmarkStart w:id="31" w:name="__DdeLink__415_3126501534"/>
-            <w:bookmarkStart w:id="32" w:name="__DdeLink__1431_21757888092"/>
-            <w:bookmarkStart w:id="33" w:name="__DdeLink__2469_29558235694"/>
-            <w:bookmarkStart w:id="34" w:name="__DdeLink__2266_3626339778"/>
+            <w:bookmarkStart w:id="33" w:name="__DdeLink__1241_3126501534"/>
+            <w:bookmarkStart w:id="34" w:name="__DdeLink__417_3126501534"/>
+            <w:bookmarkStart w:id="35" w:name="__DdeLink__415_3126501534"/>
+            <w:bookmarkStart w:id="36" w:name="__DdeLink__1431_21757888092"/>
+            <w:bookmarkStart w:id="37" w:name="__DdeLink__2469_29558235694"/>
+            <w:bookmarkStart w:id="38" w:name="__DdeLink__2266_3626339778"/>
+            <w:bookmarkStart w:id="39" w:name="__DdeLink__929_33770464"/>
             <w:r>
               <w:rPr>
                 <w:rFonts w:eastAsia="Times New Roman" w:cs="Times New Roman"/>
@@ -2277,27 +2382,28 @@
               </w:rPr>
               <w:t>nhom.c333</w:t>
             </w:r>
-            <w:bookmarkEnd w:id="29"/>
-            <w:bookmarkEnd w:id="30"/>
-            <w:bookmarkEnd w:id="31"/>
-            <w:bookmarkEnd w:id="32"/>
             <w:bookmarkEnd w:id="33"/>
             <w:bookmarkEnd w:id="34"/>
-            <w:r>
-              <w:rPr>
-                <w:rFonts w:eastAsia="Times New Roman" w:cs="Times New Roman"/>
-                <w:b/>
-                <w:bCs/>
-                <w:color w:val="FF0000"/>
-                <w:sz w:val="20"/>
-                <w:szCs w:val="20"/>
-              </w:rPr>
-              <w:t>»</w:t>
-            </w:r>
-            <w:bookmarkStart w:id="35" w:name="__DdeLink__1431_217578880911"/>
-            <w:bookmarkStart w:id="36" w:name="__DdeLink__2469_295582356931"/>
             <w:bookmarkEnd w:id="35"/>
             <w:bookmarkEnd w:id="36"/>
+            <w:bookmarkEnd w:id="37"/>
+            <w:bookmarkEnd w:id="38"/>
+            <w:bookmarkEnd w:id="39"/>
+            <w:r>
+              <w:rPr>
+                <w:rFonts w:eastAsia="Times New Roman" w:cs="Times New Roman"/>
+                <w:b/>
+                <w:bCs/>
+                <w:color w:val="FF0000"/>
+                <w:sz w:val="20"/>
+                <w:szCs w:val="20"/>
+              </w:rPr>
+              <w:t>»</w:t>
+            </w:r>
+            <w:bookmarkStart w:id="40" w:name="__DdeLink__1431_217578880911"/>
+            <w:bookmarkStart w:id="41" w:name="__DdeLink__2469_295582356931"/>
+            <w:bookmarkEnd w:id="40"/>
+            <w:bookmarkEnd w:id="41"/>
           </w:p>
         </w:tc>
         <w:tc>
@@ -2338,8 +2444,8 @@
               </w:rPr>
               <w:t>«</w:t>
             </w:r>
-            <w:bookmarkStart w:id="37" w:name="__DdeLink__420_3126501534"/>
-            <w:bookmarkStart w:id="38" w:name="__DdeLink__2469_295582356911"/>
+            <w:bookmarkStart w:id="42" w:name="__DdeLink__420_3126501534"/>
+            <w:bookmarkStart w:id="43" w:name="__DdeLink__2469_295582356911"/>
             <w:r>
               <w:rPr>
                 <w:rFonts w:eastAsia="Times New Roman" w:cs="Times New Roman"/>
@@ -2351,7 +2457,7 @@
               </w:rPr>
               <w:t>nhom.</w:t>
             </w:r>
-            <w:bookmarkEnd w:id="38"/>
+            <w:bookmarkEnd w:id="43"/>
             <w:r>
               <w:rPr>
                 <w:rFonts w:eastAsia="Times New Roman" w:cs="Times New Roman"/>
@@ -2363,7 +2469,7 @@
               </w:rPr>
               <w:t>b222</w:t>
             </w:r>
-            <w:bookmarkEnd w:id="37"/>
+            <w:bookmarkEnd w:id="42"/>
             <w:r>
               <w:rPr>
                 <w:rFonts w:eastAsia="Times New Roman" w:cs="Times New Roman"/>
@@ -2414,13 +2520,13 @@
               </w:rPr>
               <w:t>«</w:t>
             </w:r>
-            <w:bookmarkStart w:id="39" w:name="__DdeLink__1241_31265015341"/>
-            <w:bookmarkStart w:id="40" w:name="__DdeLink__417_31265015341"/>
-            <w:bookmarkStart w:id="41" w:name="__DdeLink__415_31265015341"/>
-            <w:bookmarkStart w:id="42" w:name="__DdeLink__1431_217578880921"/>
-            <w:bookmarkStart w:id="43" w:name="__DdeLink__2469_295582356941"/>
-            <w:bookmarkStart w:id="44" w:name="__DdeLink__2266_36263397781"/>
-            <w:bookmarkStart w:id="45" w:name="__DdeLink__441_223336358"/>
+            <w:bookmarkStart w:id="44" w:name="__DdeLink__1241_31265015341"/>
+            <w:bookmarkStart w:id="45" w:name="__DdeLink__417_31265015341"/>
+            <w:bookmarkStart w:id="46" w:name="__DdeLink__415_31265015341"/>
+            <w:bookmarkStart w:id="47" w:name="__DdeLink__1431_217578880921"/>
+            <w:bookmarkStart w:id="48" w:name="__DdeLink__2469_295582356941"/>
+            <w:bookmarkStart w:id="49" w:name="__DdeLink__2266_36263397781"/>
+            <w:bookmarkStart w:id="50" w:name="__DdeLink__441_223336358"/>
             <w:r>
               <w:rPr>
                 <w:rFonts w:eastAsia="Times New Roman" w:cs="Times New Roman"/>
@@ -2432,13 +2538,13 @@
               </w:rPr>
               <w:t>nhom.d333</w:t>
             </w:r>
-            <w:bookmarkEnd w:id="39"/>
-            <w:bookmarkEnd w:id="40"/>
-            <w:bookmarkEnd w:id="41"/>
-            <w:bookmarkEnd w:id="42"/>
-            <w:bookmarkEnd w:id="43"/>
             <w:bookmarkEnd w:id="44"/>
             <w:bookmarkEnd w:id="45"/>
+            <w:bookmarkEnd w:id="46"/>
+            <w:bookmarkEnd w:id="47"/>
+            <w:bookmarkEnd w:id="48"/>
+            <w:bookmarkEnd w:id="49"/>
+            <w:bookmarkEnd w:id="50"/>
             <w:r>
               <w:rPr>
                 <w:rFonts w:eastAsia="Times New Roman" w:cs="Times New Roman"/>
@@ -2525,8 +2631,8 @@
           <w:lang w:val="vi-VN"/>
         </w:rPr>
       </w:pPr>
-      <w:bookmarkStart w:id="46" w:name="__DdeLink__792_415057932411"/>
-      <w:bookmarkStart w:id="47" w:name="__DdeLink__16675_11149668121"/>
+      <w:bookmarkStart w:id="51" w:name="__DdeLink__792_415057932411"/>
+      <w:bookmarkStart w:id="52" w:name="__DdeLink__16675_11149668121"/>
       <w:r>
         <w:rPr>
           <w:rFonts w:eastAsia="Times New Roman" w:cs="Times New Roman"/>
@@ -2539,9 +2645,9 @@
         </w:rPr>
         <w:t>«</w:t>
       </w:r>
-      <w:bookmarkStart w:id="48" w:name="__DdeLink__2469_2955823569211"/>
-      <w:bookmarkEnd w:id="46"/>
-      <w:bookmarkEnd w:id="47"/>
+      <w:bookmarkStart w:id="53" w:name="__DdeLink__2469_2955823569211"/>
+      <w:bookmarkEnd w:id="51"/>
+      <w:bookmarkEnd w:id="52"/>
       <w:r>
         <w:rPr>
           <w:rFonts w:eastAsia="Times New Roman" w:cs="Times New Roman"/>
@@ -2554,7 +2660,7 @@
         </w:rPr>
         <w:t>nhom.</w:t>
       </w:r>
-      <w:bookmarkEnd w:id="48"/>
+      <w:bookmarkEnd w:id="53"/>
       <w:r>
         <w:rPr>
           <w:rFonts w:eastAsia="Times New Roman" w:cs="Times New Roman"/>
@@ -2598,9 +2704,9 @@
         </w:rPr>
         <w:t>«</w:t>
       </w:r>
-      <w:bookmarkStart w:id="49" w:name="__DdeLink__2469_29558235692111"/>
-      <w:bookmarkStart w:id="50" w:name="__DdeLink__16675_111496681211"/>
-      <w:bookmarkStart w:id="51" w:name="__DdeLink__792_4150579324111"/>
+      <w:bookmarkStart w:id="54" w:name="__DdeLink__2469_29558235692111"/>
+      <w:bookmarkStart w:id="55" w:name="__DdeLink__16675_111496681211"/>
+      <w:bookmarkStart w:id="56" w:name="__DdeLink__792_4150579324111"/>
       <w:r>
         <w:rPr>
           <w:rFonts w:eastAsia="Times New Roman" w:cs="Times New Roman"/>
@@ -2613,9 +2719,9 @@
         </w:rPr>
         <w:t>nhom.</w:t>
       </w:r>
-      <w:bookmarkEnd w:id="49"/>
-      <w:bookmarkEnd w:id="50"/>
-      <w:bookmarkEnd w:id="51"/>
+      <w:bookmarkEnd w:id="54"/>
+      <w:bookmarkEnd w:id="55"/>
+      <w:bookmarkEnd w:id="56"/>
       <w:r>
         <w:rPr>
           <w:rFonts w:eastAsia="Times New Roman" w:cs="Times New Roman"/>
@@ -2659,9 +2765,9 @@
         </w:rPr>
         <w:t>«</w:t>
       </w:r>
-      <w:bookmarkStart w:id="52" w:name="__DdeLink__2469_29558235692112"/>
-      <w:bookmarkStart w:id="53" w:name="__DdeLink__16675_111496681212"/>
-      <w:bookmarkStart w:id="54" w:name="__DdeLink__792_4150579324112"/>
+      <w:bookmarkStart w:id="57" w:name="__DdeLink__2469_29558235692112"/>
+      <w:bookmarkStart w:id="58" w:name="__DdeLink__16675_111496681212"/>
+      <w:bookmarkStart w:id="59" w:name="__DdeLink__792_4150579324112"/>
       <w:r>
         <w:rPr>
           <w:rFonts w:eastAsia="Times New Roman" w:cs="Times New Roman"/>
@@ -2674,10 +2780,10 @@
         </w:rPr>
         <w:t>nhom.</w:t>
       </w:r>
-      <w:bookmarkStart w:id="55" w:name="__DdeLink__349_2168464529"/>
-      <w:bookmarkEnd w:id="52"/>
-      <w:bookmarkEnd w:id="53"/>
-      <w:bookmarkEnd w:id="54"/>
+      <w:bookmarkStart w:id="60" w:name="__DdeLink__349_2168464529"/>
+      <w:bookmarkEnd w:id="57"/>
+      <w:bookmarkEnd w:id="58"/>
+      <w:bookmarkEnd w:id="59"/>
       <w:r>
         <w:rPr>
           <w:rFonts w:eastAsia="Times New Roman" w:cs="Times New Roman"/>
@@ -2690,7 +2796,7 @@
         </w:rPr>
         <w:t>33333</w:t>
       </w:r>
-      <w:bookmarkEnd w:id="55"/>
+      <w:bookmarkEnd w:id="60"/>
       <w:r>
         <w:rPr>
           <w:rFonts w:eastAsia="Times New Roman" w:cs="Times New Roman"/>
@@ -2719,9 +2825,9 @@
       <w:r>
         <w:rPr/>
       </w:r>
-      <w:bookmarkStart w:id="56" w:name="_GoBack"/>
-      <w:bookmarkStart w:id="57" w:name="_GoBack"/>
-      <w:bookmarkEnd w:id="57"/>
+      <w:bookmarkStart w:id="61" w:name="_GoBack"/>
+      <w:bookmarkStart w:id="62" w:name="_GoBack"/>
+      <w:bookmarkEnd w:id="62"/>
     </w:p>
     <w:tbl>
       <w:tblPr>

</xml_diff>